<commit_message>
Siste Update på skriving
se
</commit_message>
<xml_diff>
--- a/Refleksjonsnotat.docx
+++ b/Refleksjonsnotat.docx
@@ -69,10 +69,22 @@
         <w:t>de. Deretter diskuterte vi målgruppe</w:t>
       </w:r>
       <w:r>
-        <w:t>, og landet</w:t>
-      </w:r>
-      <w:r>
-        <w:t xml:space="preserve"> etter noe diskusjon, på helt nye studenter ved campusen som ikke er kjent med skolen og området rundt, samt personer so</w:t>
+        <w:t xml:space="preserve"> og landet</w:t>
+      </w:r>
+      <w:r>
+        <w:t xml:space="preserve"> etter noe diskusjon, på </w:t>
+      </w:r>
+      <w:r>
+        <w:t xml:space="preserve">at det skulle være </w:t>
+      </w:r>
+      <w:r>
+        <w:t>helt nye studenter ved campusen</w:t>
+      </w:r>
+      <w:r>
+        <w:t>. De</w:t>
+      </w:r>
+      <w:r>
+        <w:t xml:space="preserve"> som ikke er kjent med skolen og området rundt, samt personer so</w:t>
       </w:r>
       <w:r>
         <w:t>m vurderer å søke seg dit</w:t>
@@ -124,7 +136,13 @@
     </w:p>
     <w:p>
       <w:r>
-        <w:t xml:space="preserve">Da alle disse aspektene var klare stod valg av innhold for tur. Vi har alle vært nye studenter selv og delte derfor egne erfaringer i gruppa, i forhold </w:t>
+        <w:t xml:space="preserve">Da alle disse aspektene var klare stod valg av innhold for tur. Vi har alle vært nye studenter selv og delte </w:t>
+      </w:r>
+      <w:r>
+        <w:t>derfor egne erfaringer i gruppa</w:t>
+      </w:r>
+      <w:r>
+        <w:t xml:space="preserve"> i forhold </w:t>
       </w:r>
       <w:r>
         <w:t>til hva vi selv hadde ønsket</w:t>
@@ -228,7 +246,14 @@
           <w:sz w:val="24"/>
           <w:szCs w:val="24"/>
         </w:rPr>
-        <w:t>bra. Vi har vært heldige å komme på en gruppe hvor alle har vist initiativ til å gjøre en god jobb, møte opp til forelesninger/ øvinger og ikke minst avtalte møtedager. Utover øving på torsdager har vi de siste ukene av prosjektet møttes hver onsdag</w:t>
+        <w:t xml:space="preserve">bra. Vi har vært heldige å komme på en gruppe hvor alle har vist initiativ til å gjøre en god jobb, møte opp til forelesninger/ øvinger og ikke minst avtalte møtedager. Utover øving på torsdager har vi de siste ukene </w:t>
+      </w:r>
+      <w:r>
+        <w:rPr>
+          <w:sz w:val="24"/>
+          <w:szCs w:val="24"/>
+        </w:rPr>
+        <w:t>av prosjektet møttes hver onsdag</w:t>
       </w:r>
       <w:r>
         <w:rPr>
@@ -242,6 +267,13 @@
           <w:sz w:val="24"/>
           <w:szCs w:val="24"/>
         </w:rPr>
+        <w:t>, samt flere dager i tillegg</w:t>
+      </w:r>
+      <w:r>
+        <w:rPr>
+          <w:sz w:val="24"/>
+          <w:szCs w:val="24"/>
+        </w:rPr>
         <w:t xml:space="preserve">. </w:t>
       </w:r>
       <w:r>
@@ -270,34 +302,6 @@
           <w:sz w:val="24"/>
           <w:szCs w:val="24"/>
         </w:rPr>
-        <w:t xml:space="preserve"> (</w:t>
-      </w:r>
-      <w:r>
-        <w:rPr>
-          <w:sz w:val="24"/>
-          <w:szCs w:val="24"/>
-        </w:rPr>
-        <w:t xml:space="preserve">for å unngå </w:t>
-      </w:r>
-      <w:r>
-        <w:rPr>
-          <w:sz w:val="24"/>
-          <w:szCs w:val="24"/>
-        </w:rPr>
-        <w:t>skippertak mot slutten</w:t>
-      </w:r>
-      <w:r>
-        <w:rPr>
-          <w:sz w:val="24"/>
-          <w:szCs w:val="24"/>
-        </w:rPr>
-        <w:t>)</w:t>
-      </w:r>
-      <w:r>
-        <w:rPr>
-          <w:sz w:val="24"/>
-          <w:szCs w:val="24"/>
-        </w:rPr>
         <w:t>.</w:t>
       </w:r>
     </w:p>
@@ -341,7 +345,21 @@
           <w:sz w:val="24"/>
           <w:szCs w:val="24"/>
         </w:rPr>
-        <w:t xml:space="preserve"> i plenum og jobbet oss frem til ulike forslag til løsning</w:t>
+        <w:t xml:space="preserve"> i plenum og jobbe</w:t>
+      </w:r>
+      <w:r>
+        <w:rPr>
+          <w:sz w:val="24"/>
+          <w:szCs w:val="24"/>
+        </w:rPr>
+        <w:t>t oss frem til ulike forslag på</w:t>
+      </w:r>
+      <w:r>
+        <w:rPr>
+          <w:sz w:val="24"/>
+          <w:szCs w:val="24"/>
+        </w:rPr>
+        <w:t xml:space="preserve"> løsning</w:t>
       </w:r>
       <w:r>
         <w:rPr>
@@ -629,7 +647,21 @@
           <w:sz w:val="24"/>
           <w:szCs w:val="24"/>
         </w:rPr>
-        <w:t>Her har vi skrevet inn de viktigste gjøremålene, hvem som skal utføre dem og til hvilke tidspunkt.</w:t>
+        <w:t>Her har vi skrevet inn de viktigste gjøremålene, hvem som skal utføre dem og til hvilke</w:t>
+      </w:r>
+      <w:r>
+        <w:rPr>
+          <w:sz w:val="24"/>
+          <w:szCs w:val="24"/>
+        </w:rPr>
+        <w:t>t</w:t>
+      </w:r>
+      <w:r>
+        <w:rPr>
+          <w:sz w:val="24"/>
+          <w:szCs w:val="24"/>
+        </w:rPr>
+        <w:t xml:space="preserve"> tidspunkt.</w:t>
       </w:r>
     </w:p>
     <w:p>
@@ -801,7 +833,21 @@
           <w:sz w:val="24"/>
           <w:szCs w:val="24"/>
         </w:rPr>
-        <w:t>mindre god til tider.</w:t>
+        <w:t>mindre god til tider</w:t>
+      </w:r>
+      <w:r>
+        <w:rPr>
+          <w:sz w:val="24"/>
+          <w:szCs w:val="24"/>
+        </w:rPr>
+        <w:t xml:space="preserve"> i sluttfasen av prosjektet</w:t>
+      </w:r>
+      <w:r>
+        <w:rPr>
+          <w:sz w:val="24"/>
+          <w:szCs w:val="24"/>
+        </w:rPr>
+        <w:t>.</w:t>
       </w:r>
     </w:p>
     <w:p>
@@ -865,7 +911,7 @@
       </w:r>
       <w:proofErr w:type="spellEnd"/>
       <w:r>
-        <w:t xml:space="preserve"> og </w:t>
+        <w:t xml:space="preserve">, </w:t>
       </w:r>
       <w:proofErr w:type="spellStart"/>
       <w:r>
@@ -873,18 +919,134 @@
       </w:r>
       <w:proofErr w:type="spellEnd"/>
       <w:r>
-        <w:t xml:space="preserve"> har ingen av gruppemedlemmene noe nevneverdig erfaring med fra tidligere. Derfor har forelesningene vært til god hjelp for å få disse ver</w:t>
-      </w:r>
-      <w:r>
-        <w:t xml:space="preserve">ktøyene til å fungere for oss. Vi har brukt </w:t>
+        <w:t xml:space="preserve"> </w:t>
+      </w:r>
+      <w:r>
+        <w:t xml:space="preserve">og MAMP </w:t>
+      </w:r>
+      <w:r>
+        <w:t xml:space="preserve">har ingen av </w:t>
+      </w:r>
+      <w:r>
+        <w:t>gruppemedlemmene noe</w:t>
+      </w:r>
+      <w:r>
+        <w:t xml:space="preserve"> erfaring med fra tidligere. </w:t>
+      </w:r>
+      <w:r>
+        <w:t xml:space="preserve">For å få enkelte av </w:t>
+      </w:r>
+      <w:r>
+        <w:t>disse til å fungere</w:t>
+      </w:r>
+      <w:r>
+        <w:t xml:space="preserve"> og for å oppfylle alle kravene i eksamensoppgaven,</w:t>
+      </w:r>
+      <w:r>
+        <w:t xml:space="preserve"> har </w:t>
+      </w:r>
+      <w:r>
+        <w:t xml:space="preserve">vi </w:t>
+      </w:r>
+      <w:r>
+        <w:t>brukt utallig</w:t>
+      </w:r>
+      <w:r>
+        <w:t>e timer</w:t>
+      </w:r>
+      <w:r>
+        <w:t xml:space="preserve">. Forelesningene og filmene/kode som er lagt ut på </w:t>
       </w:r>
       <w:proofErr w:type="spellStart"/>
       <w:r>
+        <w:t>it`s</w:t>
+      </w:r>
+      <w:proofErr w:type="spellEnd"/>
+      <w:r>
+        <w:t xml:space="preserve"> Lea</w:t>
+      </w:r>
+      <w:r>
+        <w:t>rning har vi også brukt mye, likevel</w:t>
+      </w:r>
+      <w:r>
+        <w:t xml:space="preserve"> føler </w:t>
+      </w:r>
+      <w:r>
+        <w:t xml:space="preserve">vi </w:t>
+      </w:r>
+      <w:r>
+        <w:t>at dette har væ</w:t>
+      </w:r>
+      <w:r>
+        <w:t>rt veldig</w:t>
+      </w:r>
+      <w:r>
+        <w:t xml:space="preserve"> vanskelig å få til da det har vært svært lite opplæring i forelesningene. Vi har møtt opp på øvinger, fått hjelp av veiledere, faglærer og medstudenter, men har likevel slitt veldig med databaser og </w:t>
+      </w:r>
+      <w:proofErr w:type="spellStart"/>
+      <w:r>
+        <w:t>php</w:t>
+      </w:r>
+      <w:proofErr w:type="spellEnd"/>
+      <w:r>
+        <w:t>. På grunn av dette har noen av planene med nettsiden falt bort da vi rett og slett ikke har klart å få til noe ekstra utover i det hele tatt få det mest elementære til å fungere.</w:t>
+      </w:r>
+    </w:p>
+    <w:p>
+      <w:r>
+        <w:t xml:space="preserve">Planen var å ha med en </w:t>
+      </w:r>
+      <w:proofErr w:type="spellStart"/>
+      <w:r>
+        <w:t>search</w:t>
+      </w:r>
+      <w:proofErr w:type="spellEnd"/>
+      <w:r>
+        <w:t xml:space="preserve">-bar og et </w:t>
+      </w:r>
+      <w:proofErr w:type="spellStart"/>
+      <w:r>
+        <w:t>rating</w:t>
+      </w:r>
+      <w:proofErr w:type="spellEnd"/>
+      <w:r>
+        <w:t xml:space="preserve">-system på utesteder og spisesteder. Disse elementene har vi dessverre ikke fått med på grunn av alle problemene vi har støtt på med databaser og </w:t>
+      </w:r>
+      <w:proofErr w:type="spellStart"/>
+      <w:r>
+        <w:t>php</w:t>
+      </w:r>
+      <w:proofErr w:type="spellEnd"/>
+      <w:r>
+        <w:t>.</w:t>
+      </w:r>
+    </w:p>
+    <w:p>
+      <w:r>
+        <w:t>Utover det</w:t>
+      </w:r>
+      <w:r>
+        <w:t xml:space="preserve"> har v</w:t>
+      </w:r>
+      <w:r>
+        <w:t xml:space="preserve">i har brukt </w:t>
+      </w:r>
+      <w:proofErr w:type="spellStart"/>
+      <w:r>
         <w:t>Git</w:t>
       </w:r>
       <w:proofErr w:type="spellEnd"/>
       <w:r>
-        <w:t xml:space="preserve"> gjennom hele prosessen </w:t>
+        <w:t xml:space="preserve"> gjennom hele prosessen</w:t>
+      </w:r>
+      <w:r>
+        <w:t xml:space="preserve"> og føler at dette har vært et godt verktøy å bli kjent med</w:t>
+      </w:r>
+      <w:r>
+        <w:t>.</w:t>
+      </w:r>
+      <w:r>
+        <w:t xml:space="preserve"> </w:t>
       </w:r>
     </w:p>
     <w:p>
@@ -894,7 +1056,13 @@
       </w:r>
       <w:proofErr w:type="spellEnd"/>
       <w:r>
-        <w:t xml:space="preserve"> er programmet vi har benyttet oss av for planlegging underveis. Vi føler at det har vært fint å ha et slikt alternativ for å holde styr på arbeidsprosessen underveis. Samtidig har vi, som nevnt tidligere, møttes jevnlig og har dermed hatt en del muntlig planlegging, slik at vårt behov for å bruke </w:t>
+        <w:t xml:space="preserve"> er programmet vi har benyttet </w:t>
+      </w:r>
+      <w:r>
+        <w:t>oss av for planlegging</w:t>
+      </w:r>
+      <w:r>
+        <w:t xml:space="preserve">. Vi føler at det har vært fint å ha et slikt alternativ for å holde styr på arbeidsprosessen underveis. Samtidig har vi, som nevnt tidligere, møttes jevnlig og har dermed hatt en del muntlig planlegging, slik at vårt behov for å bruke </w:t>
       </w:r>
       <w:proofErr w:type="spellStart"/>
       <w:r>
@@ -902,13 +1070,23 @@
       </w:r>
       <w:proofErr w:type="spellEnd"/>
       <w:r>
-        <w:t xml:space="preserve"> mye</w:t>
+        <w:t xml:space="preserve"> </w:t>
+      </w:r>
+      <w:r>
+        <w:lastRenderedPageBreak/>
+        <w:t>mye</w:t>
       </w:r>
       <w:r>
         <w:t>,</w:t>
       </w:r>
       <w:r>
-        <w:t xml:space="preserve"> har ikke vært så stort.</w:t>
+        <w:t xml:space="preserve"> ikke </w:t>
+      </w:r>
+      <w:r>
+        <w:t xml:space="preserve">har </w:t>
+      </w:r>
+      <w:r>
+        <w:t>vært så stort.</w:t>
       </w:r>
       <w:r>
         <w:t xml:space="preserve"> Hadde derimot oppmøte på gruppa</w:t>
@@ -928,7 +1106,13 @@
       </w:r>
       <w:proofErr w:type="spellEnd"/>
       <w:r>
-        <w:t xml:space="preserve"> vært til enda større hjelp da vi kunne fulgt med på arbeidsoppgaver og frister hver for oss. </w:t>
+        <w:t xml:space="preserve"> vært til enda større hjelp</w:t>
+      </w:r>
+      <w:r>
+        <w:t>,</w:t>
+      </w:r>
+      <w:r>
+        <w:t xml:space="preserve"> da vi kunne fulgt med på arbeidsoppgaver og frister hver for oss. </w:t>
       </w:r>
     </w:p>
     <w:p>
@@ -948,197 +1132,185 @@
           <w:szCs w:val="24"/>
         </w:rPr>
       </w:pPr>
-    </w:p>
-    <w:p>
-      <w:pPr>
+      <w:r>
         <w:rPr>
           <w:b/>
           <w:sz w:val="24"/>
           <w:szCs w:val="24"/>
         </w:rPr>
-      </w:pPr>
-    </w:p>
-    <w:p>
-      <w:pPr>
-        <w:rPr>
-          <w:b/>
-          <w:sz w:val="24"/>
-          <w:szCs w:val="24"/>
-        </w:rPr>
-      </w:pPr>
-    </w:p>
-    <w:p>
-      <w:pPr>
-        <w:rPr>
-          <w:b/>
-          <w:sz w:val="24"/>
-          <w:szCs w:val="24"/>
-        </w:rPr>
-      </w:pPr>
-    </w:p>
-    <w:p>
-      <w:pPr>
-        <w:rPr>
-          <w:b/>
-          <w:sz w:val="24"/>
-          <w:szCs w:val="24"/>
-        </w:rPr>
-      </w:pPr>
+        <w:t>Resultat</w:t>
+      </w:r>
+    </w:p>
+    <w:p>
+      <w:pPr>
+        <w:rPr>
+          <w:sz w:val="24"/>
+          <w:szCs w:val="24"/>
+        </w:rPr>
+      </w:pPr>
+      <w:r>
+        <w:rPr>
+          <w:sz w:val="24"/>
+          <w:szCs w:val="24"/>
+        </w:rPr>
+        <w:t xml:space="preserve">Det </w:t>
+      </w:r>
+      <w:r>
+        <w:rPr>
+          <w:sz w:val="24"/>
+          <w:szCs w:val="24"/>
+        </w:rPr>
+        <w:t>endelige resultatet føler vi</w:t>
+      </w:r>
+      <w:r>
+        <w:rPr>
+          <w:sz w:val="24"/>
+          <w:szCs w:val="24"/>
+        </w:rPr>
+        <w:t xml:space="preserve"> samsvarer</w:t>
+      </w:r>
+      <w:r>
+        <w:rPr>
+          <w:sz w:val="24"/>
+          <w:szCs w:val="24"/>
+        </w:rPr>
+        <w:t xml:space="preserve"> godt</w:t>
+      </w:r>
+      <w:r>
+        <w:rPr>
+          <w:sz w:val="24"/>
+          <w:szCs w:val="24"/>
+        </w:rPr>
+        <w:t xml:space="preserve"> med våre ønsker og forventninger</w:t>
+      </w:r>
+      <w:r>
+        <w:rPr>
+          <w:sz w:val="24"/>
+          <w:szCs w:val="24"/>
+        </w:rPr>
+        <w:t xml:space="preserve"> (med unntak av </w:t>
+      </w:r>
+      <w:proofErr w:type="spellStart"/>
+      <w:r>
+        <w:rPr>
+          <w:sz w:val="24"/>
+          <w:szCs w:val="24"/>
+        </w:rPr>
+        <w:t>search</w:t>
+      </w:r>
+      <w:proofErr w:type="spellEnd"/>
+      <w:r>
+        <w:rPr>
+          <w:sz w:val="24"/>
+          <w:szCs w:val="24"/>
+        </w:rPr>
+        <w:t xml:space="preserve">-bar og </w:t>
+      </w:r>
+      <w:proofErr w:type="spellStart"/>
+      <w:r>
+        <w:rPr>
+          <w:sz w:val="24"/>
+          <w:szCs w:val="24"/>
+        </w:rPr>
+        <w:t>rating</w:t>
+      </w:r>
+      <w:proofErr w:type="spellEnd"/>
+      <w:r>
+        <w:rPr>
+          <w:sz w:val="24"/>
+          <w:szCs w:val="24"/>
+        </w:rPr>
+        <w:t>-system)</w:t>
+      </w:r>
+      <w:r>
+        <w:rPr>
+          <w:sz w:val="24"/>
+          <w:szCs w:val="24"/>
+        </w:rPr>
+        <w:t>. Vi h</w:t>
+      </w:r>
+      <w:r>
+        <w:rPr>
+          <w:sz w:val="24"/>
+          <w:szCs w:val="24"/>
+        </w:rPr>
+        <w:t>ar laget en nettside med design og</w:t>
+      </w:r>
+      <w:r>
+        <w:rPr>
+          <w:sz w:val="24"/>
+          <w:szCs w:val="24"/>
+        </w:rPr>
+        <w:t xml:space="preserve"> funk</w:t>
+      </w:r>
+      <w:r>
+        <w:rPr>
+          <w:sz w:val="24"/>
+          <w:szCs w:val="24"/>
+        </w:rPr>
+        <w:t xml:space="preserve">sjon </w:t>
+      </w:r>
+      <w:r>
+        <w:rPr>
+          <w:sz w:val="24"/>
+          <w:szCs w:val="24"/>
+        </w:rPr>
+        <w:t>som møte</w:t>
+      </w:r>
+      <w:r>
+        <w:rPr>
+          <w:sz w:val="24"/>
+          <w:szCs w:val="24"/>
+        </w:rPr>
+        <w:t>r</w:t>
+      </w:r>
+      <w:r>
+        <w:rPr>
+          <w:sz w:val="24"/>
+          <w:szCs w:val="24"/>
+        </w:rPr>
+        <w:t xml:space="preserve"> målgruppen på en god måte.</w:t>
+      </w:r>
+    </w:p>
+    <w:p>
+      <w:pPr>
+        <w:rPr>
+          <w:sz w:val="24"/>
+          <w:szCs w:val="24"/>
+        </w:rPr>
+      </w:pPr>
+      <w:r>
+        <w:rPr>
+          <w:sz w:val="24"/>
+          <w:szCs w:val="24"/>
+        </w:rPr>
+        <w:t xml:space="preserve">Om vi hadde vært heldige å ha en (eller flere) person på gruppa som var kjent med databaser og </w:t>
+      </w:r>
+      <w:proofErr w:type="spellStart"/>
+      <w:r>
+        <w:rPr>
+          <w:sz w:val="24"/>
+          <w:szCs w:val="24"/>
+        </w:rPr>
+        <w:t>php</w:t>
+      </w:r>
+      <w:proofErr w:type="spellEnd"/>
+      <w:r>
+        <w:rPr>
+          <w:sz w:val="24"/>
+          <w:szCs w:val="24"/>
+        </w:rPr>
+        <w:t xml:space="preserve"> på forhånd, ville vi kunne optimalisert løsningen og fått med alle eleme</w:t>
+      </w:r>
+      <w:r>
+        <w:rPr>
+          <w:sz w:val="24"/>
+          <w:szCs w:val="24"/>
+        </w:rPr>
+        <w:t>nter vi ønsket i utgangspunktet – fordi denne krevende prosessen hadde gått mye lettere.</w:t>
+      </w:r>
       <w:bookmarkStart w:id="0" w:name="_GoBack"/>
       <w:bookmarkEnd w:id="0"/>
-      <w:r>
-        <w:rPr>
-          <w:b/>
-          <w:sz w:val="24"/>
-          <w:szCs w:val="24"/>
-        </w:rPr>
-        <w:lastRenderedPageBreak/>
-        <w:t>Resultat</w:t>
-      </w:r>
-    </w:p>
-    <w:p>
-      <w:pPr>
-        <w:rPr>
-          <w:sz w:val="24"/>
-          <w:szCs w:val="24"/>
-        </w:rPr>
-      </w:pPr>
-      <w:r>
-        <w:rPr>
-          <w:sz w:val="24"/>
-          <w:szCs w:val="24"/>
-        </w:rPr>
-        <w:t xml:space="preserve">Det </w:t>
-      </w:r>
-      <w:r>
-        <w:rPr>
-          <w:sz w:val="24"/>
-          <w:szCs w:val="24"/>
-        </w:rPr>
-        <w:t>endelige resultatet føler vi</w:t>
-      </w:r>
-      <w:r>
-        <w:rPr>
-          <w:sz w:val="24"/>
-          <w:szCs w:val="24"/>
-        </w:rPr>
-        <w:t xml:space="preserve"> samsvarer med våre ønsker og forventninger. Vi har laget en nettside med design, funksjon og tekniske "hjelpemidler" som møte</w:t>
-      </w:r>
-      <w:r>
-        <w:rPr>
-          <w:sz w:val="24"/>
-          <w:szCs w:val="24"/>
-        </w:rPr>
-        <w:t>r</w:t>
-      </w:r>
-      <w:r>
-        <w:rPr>
-          <w:sz w:val="24"/>
-          <w:szCs w:val="24"/>
-        </w:rPr>
-        <w:t xml:space="preserve"> målgruppen på en god måte.</w:t>
-      </w:r>
-    </w:p>
-    <w:p>
-      <w:pPr>
-        <w:rPr>
-          <w:sz w:val="24"/>
-          <w:szCs w:val="24"/>
-        </w:rPr>
-      </w:pPr>
-      <w:r>
-        <w:rPr>
-          <w:sz w:val="24"/>
-          <w:szCs w:val="24"/>
-        </w:rPr>
-        <w:t xml:space="preserve">Man kunne alltids ønske at man hadde gjort enda mer på en slik oppgave, men databaser og </w:t>
-      </w:r>
-      <w:proofErr w:type="spellStart"/>
-      <w:r>
-        <w:rPr>
-          <w:sz w:val="24"/>
-          <w:szCs w:val="24"/>
-        </w:rPr>
-        <w:t>php</w:t>
-      </w:r>
-      <w:proofErr w:type="spellEnd"/>
-      <w:r>
-        <w:rPr>
-          <w:sz w:val="24"/>
-          <w:szCs w:val="24"/>
-        </w:rPr>
-        <w:t xml:space="preserve"> har krevd mye tid og ressurser</w:t>
-      </w:r>
-      <w:r>
-        <w:rPr>
-          <w:sz w:val="24"/>
-          <w:szCs w:val="24"/>
-        </w:rPr>
-        <w:t xml:space="preserve"> (til tross for hjelp fra veiledere)</w:t>
-      </w:r>
-      <w:r>
-        <w:rPr>
-          <w:sz w:val="24"/>
-          <w:szCs w:val="24"/>
-        </w:rPr>
-        <w:t xml:space="preserve"> – "bare" det å få det til å fun</w:t>
-      </w:r>
-      <w:r>
-        <w:rPr>
-          <w:sz w:val="24"/>
-          <w:szCs w:val="24"/>
-        </w:rPr>
-        <w:t>gere har kostet mye tid</w:t>
-      </w:r>
-      <w:r>
-        <w:rPr>
-          <w:sz w:val="24"/>
-          <w:szCs w:val="24"/>
-        </w:rPr>
-        <w:t xml:space="preserve"> vi </w:t>
-      </w:r>
-      <w:r>
-        <w:rPr>
-          <w:sz w:val="24"/>
-          <w:szCs w:val="24"/>
-        </w:rPr>
-        <w:t xml:space="preserve">heller </w:t>
-      </w:r>
-      <w:r>
-        <w:rPr>
-          <w:sz w:val="24"/>
-          <w:szCs w:val="24"/>
-        </w:rPr>
-        <w:t>kunne brukt på å optimalisere deler av siden</w:t>
-      </w:r>
-      <w:r>
-        <w:rPr>
-          <w:sz w:val="24"/>
-          <w:szCs w:val="24"/>
-        </w:rPr>
-        <w:t xml:space="preserve"> om noen på gruppa</w:t>
-      </w:r>
-      <w:r>
-        <w:rPr>
-          <w:sz w:val="24"/>
-          <w:szCs w:val="24"/>
-        </w:rPr>
-        <w:t xml:space="preserve"> hadde hatt noe forkunnskap om dette</w:t>
-      </w:r>
-      <w:r>
-        <w:rPr>
-          <w:sz w:val="24"/>
-          <w:szCs w:val="24"/>
-        </w:rPr>
-        <w:t xml:space="preserve">. </w:t>
-      </w:r>
-      <w:r>
-        <w:rPr>
-          <w:sz w:val="24"/>
-          <w:szCs w:val="24"/>
-        </w:rPr>
-        <w:t>Likevel har vi fått med alle krav i oppgaveteksten og er godt fornøyd med det.</w:t>
-      </w:r>
     </w:p>
     <w:p>
       <w:pPr>
@@ -1879,7 +2051,7 @@
 </file>
 
 <file path=customXml/itemProps1.xml><?xml version="1.0" encoding="utf-8"?>
-<ds:datastoreItem xmlns:ds="http://schemas.openxmlformats.org/officeDocument/2006/customXml" ds:itemID="{DDCAB05E-EBE1-4535-BB02-85A5814B3D16}">
+<ds:datastoreItem xmlns:ds="http://schemas.openxmlformats.org/officeDocument/2006/customXml" ds:itemID="{4B5A3B07-6A3E-4B66-90A0-510CEF0B5D48}">
   <ds:schemaRefs>
     <ds:schemaRef ds:uri="http://schemas.openxmlformats.org/officeDocument/2006/bibliography"/>
   </ds:schemaRefs>

</xml_diff>